<commit_message>
learning activity of the week 3
</commit_message>
<xml_diff>
--- a/Jose Eliud Dias Dos Santos Quemba Abstraction.docx
+++ b/Jose Eliud Dias Dos Santos Quemba Abstraction.docx
@@ -51,7 +51,6 @@
           <w14:ligatures w14:val="none"/>
         </w:rPr>
       </w:pPr>
-      <w:proofErr w:type="spellStart"/>
       <w:r>
         <w:rPr>
           <w:rFonts w:ascii="Times New Roman" w:eastAsia="Times New Roman" w:hAnsi="Times New Roman" w:cs="Times New Roman"/>
@@ -64,129 +63,8 @@
           <w:lang w:eastAsia="pt-PT"/>
           <w14:ligatures w14:val="none"/>
         </w:rPr>
-        <w:t>Explain</w:t>
-      </w:r>
-      <w:proofErr w:type="spellEnd"/>
-      <w:r>
-        <w:rPr>
-          <w:rFonts w:ascii="Times New Roman" w:eastAsia="Times New Roman" w:hAnsi="Times New Roman" w:cs="Times New Roman"/>
-          <w:b/>
-          <w:bCs/>
-          <w:color w:val="000000"/>
-          <w:kern w:val="0"/>
-          <w:sz w:val="24"/>
-          <w:szCs w:val="24"/>
-          <w:lang w:eastAsia="pt-PT"/>
-          <w14:ligatures w14:val="none"/>
-        </w:rPr>
-        <w:t xml:space="preserve"> </w:t>
-      </w:r>
-      <w:proofErr w:type="spellStart"/>
-      <w:r>
-        <w:rPr>
-          <w:rFonts w:ascii="Times New Roman" w:eastAsia="Times New Roman" w:hAnsi="Times New Roman" w:cs="Times New Roman"/>
-          <w:b/>
-          <w:bCs/>
-          <w:color w:val="000000"/>
-          <w:kern w:val="0"/>
-          <w:sz w:val="24"/>
-          <w:szCs w:val="24"/>
-          <w:lang w:eastAsia="pt-PT"/>
-          <w14:ligatures w14:val="none"/>
-        </w:rPr>
-        <w:t>the</w:t>
-      </w:r>
-      <w:proofErr w:type="spellEnd"/>
-      <w:r>
-        <w:rPr>
-          <w:rFonts w:ascii="Times New Roman" w:eastAsia="Times New Roman" w:hAnsi="Times New Roman" w:cs="Times New Roman"/>
-          <w:b/>
-          <w:bCs/>
-          <w:color w:val="000000"/>
-          <w:kern w:val="0"/>
-          <w:sz w:val="24"/>
-          <w:szCs w:val="24"/>
-          <w:lang w:eastAsia="pt-PT"/>
-          <w14:ligatures w14:val="none"/>
-        </w:rPr>
-        <w:t xml:space="preserve"> </w:t>
-      </w:r>
-      <w:proofErr w:type="spellStart"/>
-      <w:r>
-        <w:rPr>
-          <w:rFonts w:ascii="Times New Roman" w:eastAsia="Times New Roman" w:hAnsi="Times New Roman" w:cs="Times New Roman"/>
-          <w:b/>
-          <w:bCs/>
-          <w:color w:val="000000"/>
-          <w:kern w:val="0"/>
-          <w:sz w:val="24"/>
-          <w:szCs w:val="24"/>
-          <w:lang w:eastAsia="pt-PT"/>
-          <w14:ligatures w14:val="none"/>
-        </w:rPr>
-        <w:t>meaning</w:t>
-      </w:r>
-      <w:proofErr w:type="spellEnd"/>
-      <w:r>
-        <w:rPr>
-          <w:rFonts w:ascii="Times New Roman" w:eastAsia="Times New Roman" w:hAnsi="Times New Roman" w:cs="Times New Roman"/>
-          <w:b/>
-          <w:bCs/>
-          <w:color w:val="000000"/>
-          <w:kern w:val="0"/>
-          <w:sz w:val="24"/>
-          <w:szCs w:val="24"/>
-          <w:lang w:eastAsia="pt-PT"/>
-          <w14:ligatures w14:val="none"/>
-        </w:rPr>
-        <w:t xml:space="preserve"> </w:t>
-      </w:r>
-      <w:proofErr w:type="spellStart"/>
-      <w:r>
-        <w:rPr>
-          <w:rFonts w:ascii="Times New Roman" w:eastAsia="Times New Roman" w:hAnsi="Times New Roman" w:cs="Times New Roman"/>
-          <w:b/>
-          <w:bCs/>
-          <w:color w:val="000000"/>
-          <w:kern w:val="0"/>
-          <w:sz w:val="24"/>
-          <w:szCs w:val="24"/>
-          <w:lang w:eastAsia="pt-PT"/>
-          <w14:ligatures w14:val="none"/>
-        </w:rPr>
-        <w:t>of</w:t>
-      </w:r>
-      <w:proofErr w:type="spellEnd"/>
-      <w:r>
-        <w:rPr>
-          <w:rFonts w:ascii="Times New Roman" w:eastAsia="Times New Roman" w:hAnsi="Times New Roman" w:cs="Times New Roman"/>
-          <w:b/>
-          <w:bCs/>
-          <w:color w:val="000000"/>
-          <w:kern w:val="0"/>
-          <w:sz w:val="24"/>
-          <w:szCs w:val="24"/>
-          <w:lang w:eastAsia="pt-PT"/>
-          <w14:ligatures w14:val="none"/>
-        </w:rPr>
-        <w:t xml:space="preserve"> </w:t>
-      </w:r>
-      <w:proofErr w:type="spellStart"/>
-      <w:r>
-        <w:rPr>
-          <w:rFonts w:ascii="Times New Roman" w:eastAsia="Times New Roman" w:hAnsi="Times New Roman" w:cs="Times New Roman"/>
-          <w:b/>
-          <w:bCs/>
-          <w:color w:val="000000"/>
-          <w:kern w:val="0"/>
-          <w:sz w:val="24"/>
-          <w:szCs w:val="24"/>
-          <w:lang w:eastAsia="pt-PT"/>
-          <w14:ligatures w14:val="none"/>
-        </w:rPr>
-        <w:t>Abstraction</w:t>
-      </w:r>
-      <w:proofErr w:type="spellEnd"/>
+        <w:t>Explain the meaning of Abstraction</w:t>
+      </w:r>
     </w:p>
     <w:p>
       <w:pPr>
@@ -212,33 +90,7 @@
           <w:lang w:val="en-US" w:eastAsia="pt-PT"/>
           <w14:ligatures w14:val="none"/>
         </w:rPr>
-        <w:t xml:space="preserve">This week I learned through the exercises that </w:t>
-      </w:r>
-      <w:proofErr w:type="spellStart"/>
-      <w:r>
-        <w:rPr>
-          <w:rFonts w:ascii="Times New Roman" w:eastAsia="Times New Roman" w:hAnsi="Times New Roman" w:cs="Times New Roman"/>
-          <w:color w:val="000000"/>
-          <w:kern w:val="0"/>
-          <w:sz w:val="24"/>
-          <w:szCs w:val="24"/>
-          <w:lang w:val="en-US" w:eastAsia="pt-PT"/>
-          <w14:ligatures w14:val="none"/>
-        </w:rPr>
-        <w:t>abstration</w:t>
-      </w:r>
-      <w:proofErr w:type="spellEnd"/>
-      <w:r>
-        <w:rPr>
-          <w:rFonts w:ascii="Times New Roman" w:eastAsia="Times New Roman" w:hAnsi="Times New Roman" w:cs="Times New Roman"/>
-          <w:color w:val="000000"/>
-          <w:kern w:val="0"/>
-          <w:sz w:val="24"/>
-          <w:szCs w:val="24"/>
-          <w:lang w:val="en-US" w:eastAsia="pt-PT"/>
-          <w14:ligatures w14:val="none"/>
-        </w:rPr>
-        <w:t xml:space="preserve"> is a for</w:t>
+        <w:t>This week I learned through the exercises that abstration is a for</w:t>
       </w:r>
       <w:r>
         <w:rPr>
@@ -346,7 +198,31 @@
           <w:lang w:val="en-US" w:eastAsia="pt-PT"/>
           <w14:ligatures w14:val="none"/>
         </w:rPr>
-        <w:t>every single task to a class, the program becomes simple to approach and easy to read and if there will be an error we can solve the error without having to change the whole code but only the class of the task that has the error, and if will no affect anywhere else in the program.</w:t>
+        <w:t xml:space="preserve">every single task to a class, the program becomes simple to approach and easy to read and if there will be an </w:t>
+      </w:r>
+      <w:r>
+        <w:rPr>
+          <w:rFonts w:ascii="Times New Roman" w:eastAsia="Times New Roman" w:hAnsi="Times New Roman" w:cs="Times New Roman"/>
+          <w:color w:val="000000"/>
+          <w:kern w:val="0"/>
+          <w:sz w:val="24"/>
+          <w:szCs w:val="24"/>
+          <w:lang w:val="en-US" w:eastAsia="pt-PT"/>
+          <w14:ligatures w14:val="none"/>
+        </w:rPr>
+        <w:t>error,</w:t>
+      </w:r>
+      <w:r>
+        <w:rPr>
+          <w:rFonts w:ascii="Times New Roman" w:eastAsia="Times New Roman" w:hAnsi="Times New Roman" w:cs="Times New Roman"/>
+          <w:color w:val="000000"/>
+          <w:kern w:val="0"/>
+          <w:sz w:val="24"/>
+          <w:szCs w:val="24"/>
+          <w:lang w:val="en-US" w:eastAsia="pt-PT"/>
+          <w14:ligatures w14:val="none"/>
+        </w:rPr>
+        <w:t xml:space="preserve"> we can solve the error without having to change the whole code but only the class of the task that has the error, and if will no affect anywhere else in the program.</w:t>
       </w:r>
     </w:p>
     <w:p>
@@ -406,7 +282,31 @@
           <w:lang w:val="en-US" w:eastAsia="pt-PT"/>
           <w14:ligatures w14:val="none"/>
         </w:rPr>
-        <w:t>A clear example of an abstraction is a recipe and this recipe has 3 sections, name of the recipe, Ingredients and How to make.</w:t>
+        <w:t xml:space="preserve">A clear example of an abstraction is </w:t>
+      </w:r>
+      <w:r>
+        <w:rPr>
+          <w:rFonts w:ascii="Times New Roman" w:eastAsia="Times New Roman" w:hAnsi="Times New Roman" w:cs="Times New Roman"/>
+          <w:color w:val="000000"/>
+          <w:kern w:val="0"/>
+          <w:sz w:val="24"/>
+          <w:szCs w:val="24"/>
+          <w:lang w:val="en-US" w:eastAsia="pt-PT"/>
+          <w14:ligatures w14:val="none"/>
+        </w:rPr>
+        <w:t>the program I wrote that helps users to write their journal in a simple way and in order to write the program I divided it in five (5) objects</w:t>
+      </w:r>
+      <w:r>
+        <w:rPr>
+          <w:rFonts w:ascii="Times New Roman" w:eastAsia="Times New Roman" w:hAnsi="Times New Roman" w:cs="Times New Roman"/>
+          <w:color w:val="000000"/>
+          <w:kern w:val="0"/>
+          <w:sz w:val="24"/>
+          <w:szCs w:val="24"/>
+          <w:lang w:val="en-US" w:eastAsia="pt-PT"/>
+          <w14:ligatures w14:val="none"/>
+        </w:rPr>
+        <w:t>.</w:t>
       </w:r>
     </w:p>
     <w:p>
@@ -466,33 +366,69 @@
           <w:lang w:val="en-US" w:eastAsia="pt-PT"/>
           <w14:ligatures w14:val="none"/>
         </w:rPr>
-        <w:t>To put that in code we can divide it in 3 classes of code:</w:t>
-      </w:r>
-    </w:p>
-    <w:p>
-      <w:pPr>
-        <w:spacing w:before="100" w:beforeAutospacing="1" w:after="100" w:afterAutospacing="1" w:line="240" w:lineRule="auto"/>
-        <w:rPr>
-          <w:rFonts w:ascii="Times New Roman" w:eastAsia="Times New Roman" w:hAnsi="Times New Roman" w:cs="Times New Roman"/>
-          <w:color w:val="000000"/>
-          <w:kern w:val="0"/>
-          <w:sz w:val="24"/>
-          <w:szCs w:val="24"/>
-          <w:lang w:val="en-US" w:eastAsia="pt-PT"/>
-          <w14:ligatures w14:val="none"/>
-        </w:rPr>
-      </w:pPr>
-      <w:r>
-        <w:rPr>
-          <w:rFonts w:ascii="Times New Roman" w:eastAsia="Times New Roman" w:hAnsi="Times New Roman" w:cs="Times New Roman"/>
-          <w:color w:val="000000"/>
-          <w:kern w:val="0"/>
-          <w:sz w:val="24"/>
-          <w:szCs w:val="24"/>
-          <w:lang w:val="en-US" w:eastAsia="pt-PT"/>
-          <w14:ligatures w14:val="none"/>
-        </w:rPr>
-        <w:t>Public class RecipeName</w:t>
+        <w:t xml:space="preserve">To put that in code we can divide it in </w:t>
+      </w:r>
+      <w:r>
+        <w:rPr>
+          <w:rFonts w:ascii="Times New Roman" w:eastAsia="Times New Roman" w:hAnsi="Times New Roman" w:cs="Times New Roman"/>
+          <w:color w:val="000000"/>
+          <w:kern w:val="0"/>
+          <w:sz w:val="24"/>
+          <w:szCs w:val="24"/>
+          <w:lang w:val="en-US" w:eastAsia="pt-PT"/>
+          <w14:ligatures w14:val="none"/>
+        </w:rPr>
+        <w:t>5</w:t>
+      </w:r>
+      <w:r>
+        <w:rPr>
+          <w:rFonts w:ascii="Times New Roman" w:eastAsia="Times New Roman" w:hAnsi="Times New Roman" w:cs="Times New Roman"/>
+          <w:color w:val="000000"/>
+          <w:kern w:val="0"/>
+          <w:sz w:val="24"/>
+          <w:szCs w:val="24"/>
+          <w:lang w:val="en-US" w:eastAsia="pt-PT"/>
+          <w14:ligatures w14:val="none"/>
+        </w:rPr>
+        <w:t xml:space="preserve"> classes of code:</w:t>
+      </w:r>
+    </w:p>
+    <w:p>
+      <w:pPr>
+        <w:spacing w:before="100" w:beforeAutospacing="1" w:after="100" w:afterAutospacing="1" w:line="240" w:lineRule="auto"/>
+        <w:rPr>
+          <w:rFonts w:ascii="Times New Roman" w:eastAsia="Times New Roman" w:hAnsi="Times New Roman" w:cs="Times New Roman"/>
+          <w:color w:val="000000"/>
+          <w:kern w:val="0"/>
+          <w:sz w:val="24"/>
+          <w:szCs w:val="24"/>
+          <w:lang w:val="en-US" w:eastAsia="pt-PT"/>
+          <w14:ligatures w14:val="none"/>
+        </w:rPr>
+      </w:pPr>
+      <w:r>
+        <w:rPr>
+          <w:rFonts w:ascii="Times New Roman" w:eastAsia="Times New Roman" w:hAnsi="Times New Roman" w:cs="Times New Roman"/>
+          <w:color w:val="000000"/>
+          <w:kern w:val="0"/>
+          <w:sz w:val="24"/>
+          <w:szCs w:val="24"/>
+          <w:lang w:val="en-US" w:eastAsia="pt-PT"/>
+          <w14:ligatures w14:val="none"/>
+        </w:rPr>
+        <w:t xml:space="preserve">Public class </w:t>
+      </w:r>
+      <w:r>
+        <w:rPr>
+          <w:rFonts w:ascii="Times New Roman" w:eastAsia="Times New Roman" w:hAnsi="Times New Roman" w:cs="Times New Roman"/>
+          <w:color w:val="000000"/>
+          <w:kern w:val="0"/>
+          <w:sz w:val="24"/>
+          <w:szCs w:val="24"/>
+          <w:lang w:val="en-US" w:eastAsia="pt-PT"/>
+          <w14:ligatures w14:val="none"/>
+        </w:rPr>
+        <w:t>Journal</w:t>
       </w:r>
     </w:p>
     <w:p>
@@ -542,7 +478,83 @@
           <w:lang w:val="en-US" w:eastAsia="pt-PT"/>
           <w14:ligatures w14:val="none"/>
         </w:rPr>
-        <w:t>Ingredients</w:t>
+        <w:t>PromptGenerator</w:t>
+      </w:r>
+    </w:p>
+    <w:p>
+      <w:pPr>
+        <w:spacing w:before="100" w:beforeAutospacing="1" w:after="100" w:afterAutospacing="1" w:line="240" w:lineRule="auto"/>
+        <w:rPr>
+          <w:rFonts w:ascii="Times New Roman" w:eastAsia="Times New Roman" w:hAnsi="Times New Roman" w:cs="Times New Roman"/>
+          <w:color w:val="000000"/>
+          <w:kern w:val="0"/>
+          <w:sz w:val="24"/>
+          <w:szCs w:val="24"/>
+          <w:lang w:val="en-US" w:eastAsia="pt-PT"/>
+          <w14:ligatures w14:val="none"/>
+        </w:rPr>
+      </w:pPr>
+      <w:r>
+        <w:rPr>
+          <w:rFonts w:ascii="Times New Roman" w:eastAsia="Times New Roman" w:hAnsi="Times New Roman" w:cs="Times New Roman"/>
+          <w:color w:val="000000"/>
+          <w:kern w:val="0"/>
+          <w:sz w:val="24"/>
+          <w:szCs w:val="24"/>
+          <w:lang w:val="en-US" w:eastAsia="pt-PT"/>
+          <w14:ligatures w14:val="none"/>
+        </w:rPr>
+        <w:t>Public class Menu</w:t>
+      </w:r>
+    </w:p>
+    <w:p>
+      <w:pPr>
+        <w:spacing w:before="100" w:beforeAutospacing="1" w:after="100" w:afterAutospacing="1" w:line="240" w:lineRule="auto"/>
+        <w:rPr>
+          <w:rFonts w:ascii="Times New Roman" w:eastAsia="Times New Roman" w:hAnsi="Times New Roman" w:cs="Times New Roman"/>
+          <w:color w:val="000000"/>
+          <w:kern w:val="0"/>
+          <w:sz w:val="24"/>
+          <w:szCs w:val="24"/>
+          <w:lang w:val="en-US" w:eastAsia="pt-PT"/>
+          <w14:ligatures w14:val="none"/>
+        </w:rPr>
+      </w:pPr>
+      <w:r>
+        <w:rPr>
+          <w:rFonts w:ascii="Times New Roman" w:eastAsia="Times New Roman" w:hAnsi="Times New Roman" w:cs="Times New Roman"/>
+          <w:color w:val="000000"/>
+          <w:kern w:val="0"/>
+          <w:sz w:val="24"/>
+          <w:szCs w:val="24"/>
+          <w:lang w:val="en-US" w:eastAsia="pt-PT"/>
+          <w14:ligatures w14:val="none"/>
+        </w:rPr>
+        <w:t>Public class</w:t>
+      </w:r>
+      <w:r>
+        <w:rPr>
+          <w:rFonts w:ascii="Times New Roman" w:eastAsia="Times New Roman" w:hAnsi="Times New Roman" w:cs="Times New Roman"/>
+          <w:color w:val="000000"/>
+          <w:kern w:val="0"/>
+          <w:sz w:val="24"/>
+          <w:szCs w:val="24"/>
+          <w:lang w:val="en-US" w:eastAsia="pt-PT"/>
+          <w14:ligatures w14:val="none"/>
+        </w:rPr>
+        <w:t xml:space="preserve"> </w:t>
+      </w:r>
+      <w:r>
+        <w:rPr>
+          <w:rFonts w:ascii="Times New Roman" w:eastAsia="Times New Roman" w:hAnsi="Times New Roman" w:cs="Times New Roman"/>
+          <w:color w:val="000000"/>
+          <w:kern w:val="0"/>
+          <w:sz w:val="24"/>
+          <w:szCs w:val="24"/>
+          <w:lang w:val="en-US" w:eastAsia="pt-PT"/>
+          <w14:ligatures w14:val="none"/>
+        </w:rPr>
+        <w:t>LuchyPhases</w:t>
       </w:r>
     </w:p>
     <w:p>
@@ -570,44 +582,44 @@
         </w:rPr>
         <w:t xml:space="preserve">Public class </w:t>
       </w:r>
-      <w:proofErr w:type="spellStart"/>
-      <w:r>
-        <w:rPr>
-          <w:rFonts w:ascii="Times New Roman" w:eastAsia="Times New Roman" w:hAnsi="Times New Roman" w:cs="Times New Roman"/>
-          <w:color w:val="000000"/>
-          <w:kern w:val="0"/>
-          <w:sz w:val="24"/>
-          <w:szCs w:val="24"/>
-          <w:lang w:val="en-US" w:eastAsia="pt-PT"/>
-          <w14:ligatures w14:val="none"/>
-        </w:rPr>
-        <w:t>How</w:t>
-      </w:r>
-      <w:r>
-        <w:rPr>
-          <w:rFonts w:ascii="Times New Roman" w:eastAsia="Times New Roman" w:hAnsi="Times New Roman" w:cs="Times New Roman"/>
-          <w:color w:val="000000"/>
-          <w:kern w:val="0"/>
-          <w:sz w:val="24"/>
-          <w:szCs w:val="24"/>
-          <w:lang w:val="en-US" w:eastAsia="pt-PT"/>
-          <w14:ligatures w14:val="none"/>
-        </w:rPr>
-        <w:t>ToM</w:t>
-      </w:r>
-      <w:r>
-        <w:rPr>
-          <w:rFonts w:ascii="Times New Roman" w:eastAsia="Times New Roman" w:hAnsi="Times New Roman" w:cs="Times New Roman"/>
-          <w:color w:val="000000"/>
-          <w:kern w:val="0"/>
-          <w:sz w:val="24"/>
-          <w:szCs w:val="24"/>
-          <w:lang w:val="en-US" w:eastAsia="pt-PT"/>
-          <w14:ligatures w14:val="none"/>
-        </w:rPr>
-        <w:t>ake</w:t>
-      </w:r>
-      <w:proofErr w:type="spellEnd"/>
+      <w:r>
+        <w:rPr>
+          <w:rFonts w:ascii="Times New Roman" w:eastAsia="Times New Roman" w:hAnsi="Times New Roman" w:cs="Times New Roman"/>
+          <w:color w:val="000000"/>
+          <w:kern w:val="0"/>
+          <w:sz w:val="24"/>
+          <w:szCs w:val="24"/>
+          <w:lang w:val="en-US" w:eastAsia="pt-PT"/>
+          <w14:ligatures w14:val="none"/>
+        </w:rPr>
+        <w:t>Entry</w:t>
+      </w:r>
+    </w:p>
+    <w:p>
+      <w:pPr>
+        <w:spacing w:before="100" w:beforeAutospacing="1" w:after="100" w:afterAutospacing="1" w:line="240" w:lineRule="auto"/>
+        <w:rPr>
+          <w:rFonts w:ascii="Times New Roman" w:eastAsia="Times New Roman" w:hAnsi="Times New Roman" w:cs="Times New Roman"/>
+          <w:color w:val="000000"/>
+          <w:kern w:val="0"/>
+          <w:sz w:val="24"/>
+          <w:szCs w:val="24"/>
+          <w:lang w:val="en-US" w:eastAsia="pt-PT"/>
+          <w14:ligatures w14:val="none"/>
+        </w:rPr>
+      </w:pPr>
+      <w:r>
+        <w:rPr>
+          <w:rFonts w:ascii="Times New Roman" w:eastAsia="Times New Roman" w:hAnsi="Times New Roman" w:cs="Times New Roman"/>
+          <w:color w:val="000000"/>
+          <w:kern w:val="0"/>
+          <w:sz w:val="24"/>
+          <w:szCs w:val="24"/>
+          <w:lang w:val="en-US" w:eastAsia="pt-PT"/>
+          <w14:ligatures w14:val="none"/>
+        </w:rPr>
+        <w:t xml:space="preserve">This division made the program easier to write and to debug as well. </w:t>
+      </w:r>
     </w:p>
     <w:p>
       <w:pPr>
@@ -653,8 +665,450 @@
         <w:rPr>
           <w:lang w:val="en-US"/>
         </w:rPr>
-        <w:t xml:space="preserve">Then after dividing into classes we can now write its purposes, the </w:t>
-      </w:r>
+        <w:t xml:space="preserve">Then after dividing into </w:t>
+      </w:r>
+      <w:r>
+        <w:rPr>
+          <w:lang w:val="en-US"/>
+        </w:rPr>
+        <w:t>classes,</w:t>
+      </w:r>
+      <w:r>
+        <w:rPr>
+          <w:lang w:val="en-US"/>
+        </w:rPr>
+        <w:t xml:space="preserve"> we can now write its purposes</w:t>
+      </w:r>
+      <w:r>
+        <w:rPr>
+          <w:lang w:val="en-US"/>
+        </w:rPr>
+        <w:t>:</w:t>
+      </w:r>
+    </w:p>
+    <w:p>
+      <w:pPr>
+        <w:spacing w:before="100" w:beforeAutospacing="1" w:after="100" w:afterAutospacing="1" w:line="240" w:lineRule="auto"/>
+        <w:rPr>
+          <w:rFonts w:ascii="Times New Roman" w:eastAsia="Times New Roman" w:hAnsi="Times New Roman" w:cs="Times New Roman"/>
+          <w:color w:val="000000"/>
+          <w:kern w:val="0"/>
+          <w:sz w:val="24"/>
+          <w:szCs w:val="24"/>
+          <w:lang w:val="en-US" w:eastAsia="pt-PT"/>
+          <w14:ligatures w14:val="none"/>
+        </w:rPr>
+      </w:pPr>
+      <w:r>
+        <w:rPr>
+          <w:rFonts w:ascii="Times New Roman" w:eastAsia="Times New Roman" w:hAnsi="Times New Roman" w:cs="Times New Roman"/>
+          <w:color w:val="000000"/>
+          <w:kern w:val="0"/>
+          <w:sz w:val="24"/>
+          <w:szCs w:val="24"/>
+          <w:lang w:val="en-US" w:eastAsia="pt-PT"/>
+          <w14:ligatures w14:val="none"/>
+        </w:rPr>
+        <w:t>C</w:t>
+      </w:r>
+      <w:r>
+        <w:rPr>
+          <w:rFonts w:ascii="Times New Roman" w:eastAsia="Times New Roman" w:hAnsi="Times New Roman" w:cs="Times New Roman"/>
+          <w:color w:val="000000"/>
+          <w:kern w:val="0"/>
+          <w:sz w:val="24"/>
+          <w:szCs w:val="24"/>
+          <w:lang w:val="en-US" w:eastAsia="pt-PT"/>
+          <w14:ligatures w14:val="none"/>
+        </w:rPr>
+        <w:t>lass Journal</w:t>
+      </w:r>
+      <w:r>
+        <w:rPr>
+          <w:rFonts w:ascii="Times New Roman" w:eastAsia="Times New Roman" w:hAnsi="Times New Roman" w:cs="Times New Roman"/>
+          <w:color w:val="000000"/>
+          <w:kern w:val="0"/>
+          <w:sz w:val="24"/>
+          <w:szCs w:val="24"/>
+          <w:lang w:val="en-US" w:eastAsia="pt-PT"/>
+          <w14:ligatures w14:val="none"/>
+        </w:rPr>
+        <w:t xml:space="preserve"> – this class holds the structure of the Journal </w:t>
+      </w:r>
+      <w:r>
+        <w:rPr>
+          <w:rFonts w:ascii="Times New Roman" w:eastAsia="Times New Roman" w:hAnsi="Times New Roman" w:cs="Times New Roman"/>
+          <w:color w:val="000000"/>
+          <w:kern w:val="0"/>
+          <w:sz w:val="24"/>
+          <w:szCs w:val="24"/>
+          <w:lang w:val="en-US" w:eastAsia="pt-PT"/>
+          <w14:ligatures w14:val="none"/>
+        </w:rPr>
+        <w:t>it has a member variable with custom Data type that gets in all the entries and then through some member functions it can Display in a set pattern, save into a file or load a file with past information.</w:t>
+      </w:r>
+    </w:p>
+    <w:p>
+      <w:pPr>
+        <w:spacing w:before="100" w:beforeAutospacing="1" w:after="100" w:afterAutospacing="1" w:line="240" w:lineRule="auto"/>
+        <w:rPr>
+          <w:rFonts w:ascii="Times New Roman" w:eastAsia="Times New Roman" w:hAnsi="Times New Roman" w:cs="Times New Roman"/>
+          <w:color w:val="000000"/>
+          <w:kern w:val="0"/>
+          <w:sz w:val="24"/>
+          <w:szCs w:val="24"/>
+          <w:lang w:val="en-US" w:eastAsia="pt-PT"/>
+          <w14:ligatures w14:val="none"/>
+        </w:rPr>
+      </w:pPr>
+      <w:r>
+        <w:rPr>
+          <w:rFonts w:ascii="Times New Roman" w:eastAsia="Times New Roman" w:hAnsi="Times New Roman" w:cs="Times New Roman"/>
+          <w:color w:val="000000"/>
+          <w:kern w:val="0"/>
+          <w:sz w:val="24"/>
+          <w:szCs w:val="24"/>
+          <w:lang w:val="en-US" w:eastAsia="pt-PT"/>
+          <w14:ligatures w14:val="none"/>
+        </w:rPr>
+        <w:t>Class</w:t>
+      </w:r>
+      <w:r>
+        <w:rPr>
+          <w:rFonts w:ascii="Times New Roman" w:eastAsia="Times New Roman" w:hAnsi="Times New Roman" w:cs="Times New Roman"/>
+          <w:color w:val="000000"/>
+          <w:kern w:val="0"/>
+          <w:sz w:val="24"/>
+          <w:szCs w:val="24"/>
+          <w:lang w:val="en-US" w:eastAsia="pt-PT"/>
+          <w14:ligatures w14:val="none"/>
+        </w:rPr>
+        <w:t xml:space="preserve"> </w:t>
+      </w:r>
+      <w:r>
+        <w:rPr>
+          <w:rFonts w:ascii="Times New Roman" w:eastAsia="Times New Roman" w:hAnsi="Times New Roman" w:cs="Times New Roman"/>
+          <w:color w:val="000000"/>
+          <w:kern w:val="0"/>
+          <w:sz w:val="24"/>
+          <w:szCs w:val="24"/>
+          <w:lang w:val="en-US" w:eastAsia="pt-PT"/>
+          <w14:ligatures w14:val="none"/>
+        </w:rPr>
+        <w:t>PromptGenerator</w:t>
+      </w:r>
+      <w:r>
+        <w:rPr>
+          <w:rFonts w:ascii="Times New Roman" w:eastAsia="Times New Roman" w:hAnsi="Times New Roman" w:cs="Times New Roman"/>
+          <w:color w:val="000000"/>
+          <w:kern w:val="0"/>
+          <w:sz w:val="24"/>
+          <w:szCs w:val="24"/>
+          <w:lang w:val="en-US" w:eastAsia="pt-PT"/>
+          <w14:ligatures w14:val="none"/>
+        </w:rPr>
+        <w:t xml:space="preserve"> – This simple function holds a member list of strings that has prompt phrases and through a member function Called GetRandomPrompt, it returns only one prompt randomly.</w:t>
+      </w:r>
+    </w:p>
+    <w:p>
+      <w:pPr>
+        <w:spacing w:before="100" w:beforeAutospacing="1" w:after="100" w:afterAutospacing="1" w:line="240" w:lineRule="auto"/>
+        <w:rPr>
+          <w:rFonts w:ascii="Times New Roman" w:eastAsia="Times New Roman" w:hAnsi="Times New Roman" w:cs="Times New Roman"/>
+          <w:color w:val="000000"/>
+          <w:kern w:val="0"/>
+          <w:sz w:val="24"/>
+          <w:szCs w:val="24"/>
+          <w:lang w:val="en-US" w:eastAsia="pt-PT"/>
+          <w14:ligatures w14:val="none"/>
+        </w:rPr>
+      </w:pPr>
+      <w:r>
+        <w:rPr>
+          <w:rFonts w:ascii="Times New Roman" w:eastAsia="Times New Roman" w:hAnsi="Times New Roman" w:cs="Times New Roman"/>
+          <w:color w:val="000000"/>
+          <w:kern w:val="0"/>
+          <w:sz w:val="24"/>
+          <w:szCs w:val="24"/>
+          <w:lang w:val="en-US" w:eastAsia="pt-PT"/>
+          <w14:ligatures w14:val="none"/>
+        </w:rPr>
+        <w:lastRenderedPageBreak/>
+        <w:t>C</w:t>
+      </w:r>
+      <w:r>
+        <w:rPr>
+          <w:rFonts w:ascii="Times New Roman" w:eastAsia="Times New Roman" w:hAnsi="Times New Roman" w:cs="Times New Roman"/>
+          <w:color w:val="000000"/>
+          <w:kern w:val="0"/>
+          <w:sz w:val="24"/>
+          <w:szCs w:val="24"/>
+          <w:lang w:val="en-US" w:eastAsia="pt-PT"/>
+          <w14:ligatures w14:val="none"/>
+        </w:rPr>
+        <w:t>lass Menu</w:t>
+      </w:r>
+      <w:r>
+        <w:rPr>
+          <w:rFonts w:ascii="Times New Roman" w:eastAsia="Times New Roman" w:hAnsi="Times New Roman" w:cs="Times New Roman"/>
+          <w:color w:val="000000"/>
+          <w:kern w:val="0"/>
+          <w:sz w:val="24"/>
+          <w:szCs w:val="24"/>
+          <w:lang w:val="en-US" w:eastAsia="pt-PT"/>
+          <w14:ligatures w14:val="none"/>
+        </w:rPr>
+        <w:t xml:space="preserve"> – The menu class holds a list of options that then through a member function it allows this class to focus only on displaying the menu option for the users</w:t>
+      </w:r>
+    </w:p>
+    <w:p>
+      <w:pPr>
+        <w:spacing w:before="100" w:beforeAutospacing="1" w:after="100" w:afterAutospacing="1" w:line="240" w:lineRule="auto"/>
+        <w:rPr>
+          <w:rFonts w:ascii="Times New Roman" w:eastAsia="Times New Roman" w:hAnsi="Times New Roman" w:cs="Times New Roman"/>
+          <w:color w:val="000000"/>
+          <w:kern w:val="0"/>
+          <w:sz w:val="24"/>
+          <w:szCs w:val="24"/>
+          <w:lang w:val="en-US" w:eastAsia="pt-PT"/>
+          <w14:ligatures w14:val="none"/>
+        </w:rPr>
+      </w:pPr>
+      <w:r>
+        <w:rPr>
+          <w:rFonts w:ascii="Times New Roman" w:eastAsia="Times New Roman" w:hAnsi="Times New Roman" w:cs="Times New Roman"/>
+          <w:color w:val="000000"/>
+          <w:kern w:val="0"/>
+          <w:sz w:val="24"/>
+          <w:szCs w:val="24"/>
+          <w:lang w:val="en-US" w:eastAsia="pt-PT"/>
+          <w14:ligatures w14:val="none"/>
+        </w:rPr>
+        <w:t>C</w:t>
+      </w:r>
+      <w:r>
+        <w:rPr>
+          <w:rFonts w:ascii="Times New Roman" w:eastAsia="Times New Roman" w:hAnsi="Times New Roman" w:cs="Times New Roman"/>
+          <w:color w:val="000000"/>
+          <w:kern w:val="0"/>
+          <w:sz w:val="24"/>
+          <w:szCs w:val="24"/>
+          <w:lang w:val="en-US" w:eastAsia="pt-PT"/>
+          <w14:ligatures w14:val="none"/>
+        </w:rPr>
+        <w:t xml:space="preserve">lass </w:t>
+      </w:r>
+      <w:r>
+        <w:rPr>
+          <w:rFonts w:ascii="Times New Roman" w:eastAsia="Times New Roman" w:hAnsi="Times New Roman" w:cs="Times New Roman"/>
+          <w:color w:val="000000"/>
+          <w:kern w:val="0"/>
+          <w:sz w:val="24"/>
+          <w:szCs w:val="24"/>
+          <w:lang w:val="en-US" w:eastAsia="pt-PT"/>
+          <w14:ligatures w14:val="none"/>
+        </w:rPr>
+        <w:t>LuchyPhases</w:t>
+      </w:r>
+      <w:r>
+        <w:rPr>
+          <w:rFonts w:ascii="Times New Roman" w:eastAsia="Times New Roman" w:hAnsi="Times New Roman" w:cs="Times New Roman"/>
+          <w:color w:val="000000"/>
+          <w:kern w:val="0"/>
+          <w:sz w:val="24"/>
+          <w:szCs w:val="24"/>
+          <w:lang w:val="en-US" w:eastAsia="pt-PT"/>
+          <w14:ligatures w14:val="none"/>
+        </w:rPr>
+        <w:t xml:space="preserve"> – just like the </w:t>
+      </w:r>
+      <w:r>
+        <w:rPr>
+          <w:rFonts w:ascii="Times New Roman" w:eastAsia="Times New Roman" w:hAnsi="Times New Roman" w:cs="Times New Roman"/>
+          <w:color w:val="000000"/>
+          <w:kern w:val="0"/>
+          <w:sz w:val="24"/>
+          <w:szCs w:val="24"/>
+          <w:lang w:val="en-US" w:eastAsia="pt-PT"/>
+          <w14:ligatures w14:val="none"/>
+        </w:rPr>
+        <w:t>PromptGenerator</w:t>
+      </w:r>
+      <w:r>
+        <w:rPr>
+          <w:rFonts w:ascii="Times New Roman" w:eastAsia="Times New Roman" w:hAnsi="Times New Roman" w:cs="Times New Roman"/>
+          <w:color w:val="000000"/>
+          <w:kern w:val="0"/>
+          <w:sz w:val="24"/>
+          <w:szCs w:val="24"/>
+          <w:lang w:val="en-US" w:eastAsia="pt-PT"/>
+          <w14:ligatures w14:val="none"/>
+        </w:rPr>
+        <w:t xml:space="preserve"> class, </w:t>
+      </w:r>
+      <w:r>
+        <w:rPr>
+          <w:rFonts w:ascii="Times New Roman" w:eastAsia="Times New Roman" w:hAnsi="Times New Roman" w:cs="Times New Roman"/>
+          <w:color w:val="000000"/>
+          <w:kern w:val="0"/>
+          <w:sz w:val="24"/>
+          <w:szCs w:val="24"/>
+          <w:lang w:val="en-US" w:eastAsia="pt-PT"/>
+          <w14:ligatures w14:val="none"/>
+        </w:rPr>
+        <w:t>LuchyPhases</w:t>
+      </w:r>
+      <w:r>
+        <w:rPr>
+          <w:rFonts w:ascii="Times New Roman" w:eastAsia="Times New Roman" w:hAnsi="Times New Roman" w:cs="Times New Roman"/>
+          <w:color w:val="000000"/>
+          <w:kern w:val="0"/>
+          <w:sz w:val="24"/>
+          <w:szCs w:val="24"/>
+          <w:lang w:val="en-US" w:eastAsia="pt-PT"/>
+          <w14:ligatures w14:val="none"/>
+        </w:rPr>
+        <w:t xml:space="preserve"> class holds a number of phrases and through a member function it returns a random phrase with the user’s name in it.</w:t>
+      </w:r>
+    </w:p>
+    <w:p>
+      <w:pPr>
+        <w:spacing w:before="100" w:beforeAutospacing="1" w:after="100" w:afterAutospacing="1" w:line="240" w:lineRule="auto"/>
+        <w:rPr>
+          <w:rFonts w:ascii="Times New Roman" w:eastAsia="Times New Roman" w:hAnsi="Times New Roman" w:cs="Times New Roman"/>
+          <w:color w:val="000000"/>
+          <w:kern w:val="0"/>
+          <w:sz w:val="24"/>
+          <w:szCs w:val="24"/>
+          <w:lang w:val="en-US" w:eastAsia="pt-PT"/>
+          <w14:ligatures w14:val="none"/>
+        </w:rPr>
+      </w:pPr>
+      <w:r>
+        <w:rPr>
+          <w:rFonts w:ascii="Times New Roman" w:eastAsia="Times New Roman" w:hAnsi="Times New Roman" w:cs="Times New Roman"/>
+          <w:color w:val="000000"/>
+          <w:kern w:val="0"/>
+          <w:sz w:val="24"/>
+          <w:szCs w:val="24"/>
+          <w:lang w:val="en-US" w:eastAsia="pt-PT"/>
+          <w14:ligatures w14:val="none"/>
+        </w:rPr>
+        <w:t>C</w:t>
+      </w:r>
+      <w:r>
+        <w:rPr>
+          <w:rFonts w:ascii="Times New Roman" w:eastAsia="Times New Roman" w:hAnsi="Times New Roman" w:cs="Times New Roman"/>
+          <w:color w:val="000000"/>
+          <w:kern w:val="0"/>
+          <w:sz w:val="24"/>
+          <w:szCs w:val="24"/>
+          <w:lang w:val="en-US" w:eastAsia="pt-PT"/>
+          <w14:ligatures w14:val="none"/>
+        </w:rPr>
+        <w:t>lass Entry</w:t>
+      </w:r>
+      <w:r>
+        <w:rPr>
+          <w:rFonts w:ascii="Times New Roman" w:eastAsia="Times New Roman" w:hAnsi="Times New Roman" w:cs="Times New Roman"/>
+          <w:color w:val="000000"/>
+          <w:kern w:val="0"/>
+          <w:sz w:val="24"/>
+          <w:szCs w:val="24"/>
+          <w:lang w:val="en-US" w:eastAsia="pt-PT"/>
+          <w14:ligatures w14:val="none"/>
+        </w:rPr>
+        <w:t xml:space="preserve"> – This class is uncharged with all the entries collecting through some member classes the date, the prompts, the user text input and the lucky phrase and trough a member function it displays the information in a set way.</w:t>
+      </w:r>
+    </w:p>
+    <w:p>
+      <w:pPr>
+        <w:spacing w:before="100" w:beforeAutospacing="1" w:after="100" w:afterAutospacing="1" w:line="240" w:lineRule="auto"/>
+        <w:rPr>
+          <w:rFonts w:ascii="Times New Roman" w:eastAsia="Times New Roman" w:hAnsi="Times New Roman" w:cs="Times New Roman"/>
+          <w:color w:val="000000"/>
+          <w:kern w:val="0"/>
+          <w:sz w:val="24"/>
+          <w:szCs w:val="24"/>
+          <w:lang w:val="en-US" w:eastAsia="pt-PT"/>
+          <w14:ligatures w14:val="none"/>
+        </w:rPr>
+      </w:pPr>
+      <w:r>
+        <w:rPr>
+          <w:rFonts w:ascii="Times New Roman" w:eastAsia="Times New Roman" w:hAnsi="Times New Roman" w:cs="Times New Roman"/>
+          <w:color w:val="000000"/>
+          <w:kern w:val="0"/>
+          <w:sz w:val="24"/>
+          <w:szCs w:val="24"/>
+          <w:lang w:val="en-US" w:eastAsia="pt-PT"/>
+          <w14:ligatures w14:val="none"/>
+        </w:rPr>
+        <w:t xml:space="preserve">With all these functions working well separately then in the Program file we can put then to work together in just one program. </w:t>
+      </w:r>
+    </w:p>
+    <w:p>
+      <w:pPr>
+        <w:spacing w:before="100" w:beforeAutospacing="1" w:after="100" w:afterAutospacing="1" w:line="240" w:lineRule="auto"/>
+        <w:rPr>
+          <w:rFonts w:ascii="Times New Roman" w:eastAsia="Times New Roman" w:hAnsi="Times New Roman" w:cs="Times New Roman"/>
+          <w:color w:val="000000"/>
+          <w:kern w:val="0"/>
+          <w:sz w:val="24"/>
+          <w:szCs w:val="24"/>
+          <w:lang w:val="en-US" w:eastAsia="pt-PT"/>
+          <w14:ligatures w14:val="none"/>
+        </w:rPr>
+      </w:pPr>
+    </w:p>
+    <w:p>
+      <w:pPr>
+        <w:spacing w:before="100" w:beforeAutospacing="1" w:after="100" w:afterAutospacing="1" w:line="240" w:lineRule="auto"/>
+        <w:rPr>
+          <w:rFonts w:ascii="Times New Roman" w:eastAsia="Times New Roman" w:hAnsi="Times New Roman" w:cs="Times New Roman"/>
+          <w:color w:val="000000"/>
+          <w:kern w:val="0"/>
+          <w:sz w:val="24"/>
+          <w:szCs w:val="24"/>
+          <w:lang w:val="en-US" w:eastAsia="pt-PT"/>
+          <w14:ligatures w14:val="none"/>
+        </w:rPr>
+      </w:pPr>
+    </w:p>
+    <w:p>
+      <w:pPr>
+        <w:spacing w:before="100" w:beforeAutospacing="1" w:after="100" w:afterAutospacing="1" w:line="240" w:lineRule="auto"/>
+        <w:rPr>
+          <w:rFonts w:ascii="Times New Roman" w:eastAsia="Times New Roman" w:hAnsi="Times New Roman" w:cs="Times New Roman"/>
+          <w:color w:val="000000"/>
+          <w:kern w:val="0"/>
+          <w:sz w:val="24"/>
+          <w:szCs w:val="24"/>
+          <w:lang w:val="en-US" w:eastAsia="pt-PT"/>
+          <w14:ligatures w14:val="none"/>
+        </w:rPr>
+      </w:pPr>
+    </w:p>
+    <w:p>
+      <w:pPr>
+        <w:spacing w:before="100" w:beforeAutospacing="1" w:after="100" w:afterAutospacing="1" w:line="240" w:lineRule="auto"/>
+        <w:rPr>
+          <w:rFonts w:ascii="Times New Roman" w:eastAsia="Times New Roman" w:hAnsi="Times New Roman" w:cs="Times New Roman"/>
+          <w:color w:val="000000"/>
+          <w:kern w:val="0"/>
+          <w:sz w:val="24"/>
+          <w:szCs w:val="24"/>
+          <w:lang w:val="en-US" w:eastAsia="pt-PT"/>
+          <w14:ligatures w14:val="none"/>
+        </w:rPr>
+      </w:pPr>
+    </w:p>
+    <w:p>
+      <w:pPr>
+        <w:rPr>
+          <w:lang w:val="en-US"/>
+        </w:rPr>
+      </w:pPr>
     </w:p>
     <w:sectPr>
       <w:pgSz w:w="11906" w:h="16838"/>
@@ -1227,7 +1681,6 @@
   <w:style w:type="character" w:default="1" w:styleId="Tipodeletrapredefinidodopargrafo">
     <w:name w:val="Default Paragraph Font"/>
     <w:uiPriority w:val="1"/>
-    <w:semiHidden/>
     <w:unhideWhenUsed/>
   </w:style>
   <w:style w:type="table" w:default="1" w:styleId="Tabelanormal">

</xml_diff>